<commit_message>
proceso de imprimir en pdf
</commit_message>
<xml_diff>
--- a/Escritorio/S_ArriendoDepartamento/Arriendo.Test/plantilla/plantilla.docx
+++ b/Escritorio/S_ArriendoDepartamento/Arriendo.Test/plantilla/plantilla.docx
@@ -13,13 +13,27 @@
           <w:lang w:val="es-MX"/>
         </w:rPr>
       </w:pPr>
+    </w:p>
+    <w:p>
+      <w:pPr>
+        <w:jc w:val="center"/>
+        <w:rPr>
+          <w:rFonts w:ascii="Arial" w:hAnsi="Arial" w:cs="Arial"/>
+          <w:b/>
+          <w:bCs/>
+          <w:sz w:val="32"/>
+          <w:szCs w:val="32"/>
+          <w:lang w:val="es-MX"/>
+        </w:rPr>
+      </w:pPr>
       <w:proofErr w:type="spellStart"/>
       <w:r>
         <w:rPr>
+          <w:rFonts w:ascii="Arial" w:hAnsi="Arial" w:cs="Arial"/>
           <w:b/>
           <w:bCs/>
-          <w:sz w:val="36"/>
-          <w:szCs w:val="36"/>
+          <w:sz w:val="32"/>
+          <w:szCs w:val="32"/>
           <w:lang w:val="es-MX"/>
         </w:rPr>
         <w:t>Check</w:t>
@@ -27,39 +41,72 @@
       <w:proofErr w:type="spellEnd"/>
       <w:r>
         <w:rPr>
+          <w:rFonts w:ascii="Arial" w:hAnsi="Arial" w:cs="Arial"/>
           <w:b/>
           <w:bCs/>
-          <w:sz w:val="36"/>
-          <w:szCs w:val="36"/>
+          <w:sz w:val="32"/>
+          <w:szCs w:val="32"/>
           <w:lang w:val="es-MX"/>
         </w:rPr>
         <w:t>-In</w:t>
       </w:r>
     </w:p>
+    <w:p>
+      <w:pPr>
+        <w:jc w:val="center"/>
+        <w:rPr>
+          <w:rFonts w:ascii="Arial" w:hAnsi="Arial" w:cs="Arial"/>
+          <w:b/>
+          <w:bCs/>
+          <w:sz w:val="32"/>
+          <w:szCs w:val="32"/>
+          <w:lang w:val="es-MX"/>
+        </w:rPr>
+      </w:pPr>
+    </w:p>
     <w:tbl>
       <w:tblPr>
         <w:tblStyle w:val="Tablaconcuadrcula"/>
-        <w:tblW w:w="0" w:type="auto"/>
+        <w:tblW w:w="8926" w:type="dxa"/>
+        <w:tblBorders>
+          <w:top w:val="none" w:sz="0" w:space="0" w:color="auto"/>
+          <w:left w:val="none" w:sz="0" w:space="0" w:color="auto"/>
+          <w:bottom w:val="none" w:sz="0" w:space="0" w:color="auto"/>
+          <w:right w:val="none" w:sz="0" w:space="0" w:color="auto"/>
+          <w:insideH w:val="none" w:sz="0" w:space="0" w:color="auto"/>
+          <w:insideV w:val="none" w:sz="0" w:space="0" w:color="auto"/>
+        </w:tblBorders>
         <w:tblLook w:val="04A0" w:firstRow="1" w:lastRow="0" w:firstColumn="1" w:lastColumn="0" w:noHBand="0" w:noVBand="1"/>
       </w:tblPr>
       <w:tblGrid>
-        <w:gridCol w:w="2547"/>
-        <w:gridCol w:w="1843"/>
-        <w:gridCol w:w="4438"/>
+        <w:gridCol w:w="3051"/>
+        <w:gridCol w:w="1868"/>
+        <w:gridCol w:w="350"/>
+        <w:gridCol w:w="3657"/>
       </w:tblGrid>
       <w:tr>
         <w:tc>
           <w:tcPr>
-            <w:tcW w:w="2547" w:type="dxa"/>
-          </w:tcPr>
-          <w:p>
-            <w:pPr>
-              <w:rPr>
-                <w:lang w:val="es-MX"/>
-              </w:rPr>
-            </w:pPr>
-            <w:r>
-              <w:rPr>
+            <w:tcW w:w="3051" w:type="dxa"/>
+          </w:tcPr>
+          <w:p>
+            <w:pPr>
+              <w:rPr>
+                <w:rFonts w:ascii="Arial" w:hAnsi="Arial" w:cs="Arial"/>
+                <w:b/>
+                <w:bCs/>
+                <w:sz w:val="24"/>
+                <w:szCs w:val="24"/>
+                <w:lang w:val="es-MX"/>
+              </w:rPr>
+            </w:pPr>
+            <w:r>
+              <w:rPr>
+                <w:rFonts w:ascii="Arial" w:hAnsi="Arial" w:cs="Arial"/>
+                <w:b/>
+                <w:bCs/>
+                <w:sz w:val="24"/>
+                <w:szCs w:val="24"/>
                 <w:lang w:val="es-MX"/>
               </w:rPr>
               <w:t>Rut:</w:t>
@@ -68,22 +115,39 @@
         </w:tc>
         <w:tc>
           <w:tcPr>
-            <w:tcW w:w="6281" w:type="dxa"/>
-            <w:gridSpan w:val="2"/>
-          </w:tcPr>
-          <w:p>
-            <w:pPr>
-              <w:rPr>
-                <w:lang w:val="es-MX"/>
-              </w:rPr>
-            </w:pPr>
+            <w:tcW w:w="5875" w:type="dxa"/>
+            <w:gridSpan w:val="3"/>
+          </w:tcPr>
+          <w:p>
+            <w:pPr>
+              <w:rPr>
+                <w:rFonts w:ascii="Arial" w:hAnsi="Arial" w:cs="Arial"/>
+                <w:sz w:val="24"/>
+                <w:szCs w:val="24"/>
+                <w:lang w:val="es-MX"/>
+              </w:rPr>
+            </w:pPr>
+            <w:bookmarkStart w:id="0" w:name="rutCliente"/>
             <w:proofErr w:type="spellStart"/>
             <w:r>
               <w:rPr>
+                <w:rFonts w:ascii="Arial" w:hAnsi="Arial" w:cs="Arial"/>
+                <w:sz w:val="24"/>
+                <w:szCs w:val="24"/>
                 <w:lang w:val="es-MX"/>
               </w:rPr>
               <w:t>rut</w:t>
             </w:r>
+            <w:r>
+              <w:rPr>
+                <w:rFonts w:ascii="Arial" w:hAnsi="Arial" w:cs="Arial"/>
+                <w:sz w:val="24"/>
+                <w:szCs w:val="24"/>
+                <w:lang w:val="es-MX"/>
+              </w:rPr>
+              <w:t>Cliente</w:t>
+            </w:r>
+            <w:bookmarkEnd w:id="0"/>
             <w:proofErr w:type="spellEnd"/>
           </w:p>
         </w:tc>
@@ -91,16 +155,26 @@
       <w:tr>
         <w:tc>
           <w:tcPr>
-            <w:tcW w:w="2547" w:type="dxa"/>
-          </w:tcPr>
-          <w:p>
-            <w:pPr>
-              <w:rPr>
-                <w:lang w:val="es-MX"/>
-              </w:rPr>
-            </w:pPr>
-            <w:r>
-              <w:rPr>
+            <w:tcW w:w="3051" w:type="dxa"/>
+          </w:tcPr>
+          <w:p>
+            <w:pPr>
+              <w:rPr>
+                <w:rFonts w:ascii="Arial" w:hAnsi="Arial" w:cs="Arial"/>
+                <w:b/>
+                <w:bCs/>
+                <w:sz w:val="24"/>
+                <w:szCs w:val="24"/>
+                <w:lang w:val="es-MX"/>
+              </w:rPr>
+            </w:pPr>
+            <w:r>
+              <w:rPr>
+                <w:rFonts w:ascii="Arial" w:hAnsi="Arial" w:cs="Arial"/>
+                <w:b/>
+                <w:bCs/>
+                <w:sz w:val="24"/>
+                <w:szCs w:val="24"/>
                 <w:lang w:val="es-MX"/>
               </w:rPr>
               <w:t>Nombre:</w:t>
@@ -109,111 +183,199 @@
         </w:tc>
         <w:tc>
           <w:tcPr>
-            <w:tcW w:w="6281" w:type="dxa"/>
-            <w:gridSpan w:val="2"/>
-          </w:tcPr>
-          <w:p>
-            <w:pPr>
-              <w:rPr>
-                <w:lang w:val="es-MX"/>
-              </w:rPr>
-            </w:pPr>
-            <w:r>
-              <w:rPr>
+            <w:tcW w:w="5875" w:type="dxa"/>
+            <w:gridSpan w:val="3"/>
+          </w:tcPr>
+          <w:p>
+            <w:pPr>
+              <w:rPr>
+                <w:rFonts w:ascii="Arial" w:hAnsi="Arial" w:cs="Arial"/>
+                <w:sz w:val="24"/>
+                <w:szCs w:val="24"/>
+                <w:lang w:val="es-MX"/>
+              </w:rPr>
+            </w:pPr>
+            <w:bookmarkStart w:id="1" w:name="nombreCliente"/>
+            <w:proofErr w:type="spellStart"/>
+            <w:r>
+              <w:rPr>
+                <w:rFonts w:ascii="Arial" w:hAnsi="Arial" w:cs="Arial"/>
+                <w:sz w:val="24"/>
+                <w:szCs w:val="24"/>
                 <w:lang w:val="es-MX"/>
               </w:rPr>
               <w:t>nombre</w:t>
             </w:r>
+            <w:r>
+              <w:rPr>
+                <w:rFonts w:ascii="Arial" w:hAnsi="Arial" w:cs="Arial"/>
+                <w:sz w:val="24"/>
+                <w:szCs w:val="24"/>
+                <w:lang w:val="es-MX"/>
+              </w:rPr>
+              <w:t>Cliente</w:t>
+            </w:r>
+            <w:bookmarkEnd w:id="1"/>
+            <w:proofErr w:type="spellEnd"/>
           </w:p>
         </w:tc>
       </w:tr>
       <w:tr>
         <w:tc>
           <w:tcPr>
-            <w:tcW w:w="2547" w:type="dxa"/>
-          </w:tcPr>
-          <w:p>
-            <w:pPr>
-              <w:rPr>
-                <w:lang w:val="es-MX"/>
-              </w:rPr>
-            </w:pPr>
-            <w:r>
-              <w:rPr>
-                <w:lang w:val="es-MX"/>
-              </w:rPr>
-              <w:t>Teléfono</w:t>
-            </w:r>
-            <w:r>
-              <w:rPr>
-                <w:lang w:val="es-MX"/>
-              </w:rPr>
-              <w:t>:</w:t>
-            </w:r>
-          </w:p>
-        </w:tc>
-        <w:tc>
-          <w:tcPr>
-            <w:tcW w:w="6281" w:type="dxa"/>
-            <w:gridSpan w:val="2"/>
-          </w:tcPr>
-          <w:p>
-            <w:pPr>
-              <w:rPr>
-                <w:lang w:val="es-MX"/>
-              </w:rPr>
-            </w:pPr>
+            <w:tcW w:w="3051" w:type="dxa"/>
+          </w:tcPr>
+          <w:p>
+            <w:pPr>
+              <w:rPr>
+                <w:rFonts w:ascii="Arial" w:hAnsi="Arial" w:cs="Arial"/>
+                <w:b/>
+                <w:bCs/>
+                <w:sz w:val="24"/>
+                <w:szCs w:val="24"/>
+                <w:lang w:val="es-MX"/>
+              </w:rPr>
+            </w:pPr>
+            <w:r>
+              <w:rPr>
+                <w:rFonts w:ascii="Arial" w:hAnsi="Arial" w:cs="Arial"/>
+                <w:b/>
+                <w:bCs/>
+                <w:sz w:val="24"/>
+                <w:szCs w:val="24"/>
+                <w:lang w:val="es-MX"/>
+              </w:rPr>
+              <w:t>Teléfono:</w:t>
+            </w:r>
+          </w:p>
+        </w:tc>
+        <w:tc>
+          <w:tcPr>
+            <w:tcW w:w="5875" w:type="dxa"/>
+            <w:gridSpan w:val="3"/>
+          </w:tcPr>
+          <w:p>
+            <w:pPr>
+              <w:rPr>
+                <w:rFonts w:ascii="Arial" w:hAnsi="Arial" w:cs="Arial"/>
+                <w:sz w:val="24"/>
+                <w:szCs w:val="24"/>
+                <w:lang w:val="es-MX"/>
+              </w:rPr>
+            </w:pPr>
+            <w:bookmarkStart w:id="2" w:name="telefonoCliente"/>
+            <w:proofErr w:type="spellStart"/>
+            <w:r>
+              <w:rPr>
+                <w:rFonts w:ascii="Arial" w:hAnsi="Arial" w:cs="Arial"/>
+                <w:sz w:val="24"/>
+                <w:szCs w:val="24"/>
+                <w:lang w:val="es-MX"/>
+              </w:rPr>
+              <w:t>telefono</w:t>
+            </w:r>
+            <w:r>
+              <w:rPr>
+                <w:rFonts w:ascii="Arial" w:hAnsi="Arial" w:cs="Arial"/>
+                <w:sz w:val="24"/>
+                <w:szCs w:val="24"/>
+                <w:lang w:val="es-MX"/>
+              </w:rPr>
+              <w:t>Cliente</w:t>
+            </w:r>
+            <w:bookmarkEnd w:id="2"/>
+            <w:proofErr w:type="spellEnd"/>
           </w:p>
         </w:tc>
       </w:tr>
       <w:tr>
         <w:tc>
           <w:tcPr>
-            <w:tcW w:w="2547" w:type="dxa"/>
-          </w:tcPr>
-          <w:p>
-            <w:pPr>
-              <w:rPr>
-                <w:lang w:val="es-MX"/>
-              </w:rPr>
-            </w:pPr>
-          </w:p>
-        </w:tc>
-        <w:tc>
-          <w:tcPr>
-            <w:tcW w:w="6281" w:type="dxa"/>
-            <w:gridSpan w:val="2"/>
-          </w:tcPr>
-          <w:p>
-            <w:pPr>
-              <w:rPr>
-                <w:lang w:val="es-MX"/>
-              </w:rPr>
-            </w:pPr>
+            <w:tcW w:w="3051" w:type="dxa"/>
+          </w:tcPr>
+          <w:p>
+            <w:pPr>
+              <w:rPr>
+                <w:rFonts w:ascii="Arial" w:hAnsi="Arial" w:cs="Arial"/>
+                <w:b/>
+                <w:bCs/>
+                <w:sz w:val="24"/>
+                <w:szCs w:val="24"/>
+                <w:lang w:val="es-MX"/>
+              </w:rPr>
+            </w:pPr>
+            <w:r>
+              <w:rPr>
+                <w:rFonts w:ascii="Arial" w:hAnsi="Arial" w:cs="Arial"/>
+                <w:b/>
+                <w:bCs/>
+                <w:sz w:val="24"/>
+                <w:szCs w:val="24"/>
+                <w:lang w:val="es-MX"/>
+              </w:rPr>
+              <w:t>¿Contrato servicio extra?</w:t>
+            </w:r>
+          </w:p>
+        </w:tc>
+        <w:tc>
+          <w:tcPr>
+            <w:tcW w:w="5875" w:type="dxa"/>
+            <w:gridSpan w:val="3"/>
+          </w:tcPr>
+          <w:p>
+            <w:pPr>
+              <w:rPr>
+                <w:rFonts w:ascii="Arial" w:hAnsi="Arial" w:cs="Arial"/>
+                <w:sz w:val="24"/>
+                <w:szCs w:val="24"/>
+                <w:lang w:val="es-MX"/>
+              </w:rPr>
+            </w:pPr>
+            <w:bookmarkStart w:id="3" w:name="servicioExtra"/>
+            <w:proofErr w:type="spellStart"/>
+            <w:r>
+              <w:rPr>
+                <w:rFonts w:ascii="Arial" w:hAnsi="Arial" w:cs="Arial"/>
+                <w:sz w:val="24"/>
+                <w:szCs w:val="24"/>
+                <w:lang w:val="es-MX"/>
+              </w:rPr>
+              <w:t>servicioExtra</w:t>
+            </w:r>
+            <w:bookmarkEnd w:id="3"/>
+            <w:proofErr w:type="spellEnd"/>
           </w:p>
         </w:tc>
       </w:tr>
       <w:tr>
         <w:tc>
           <w:tcPr>
-            <w:tcW w:w="2547" w:type="dxa"/>
-          </w:tcPr>
-          <w:p>
-            <w:pPr>
-              <w:rPr>
-                <w:lang w:val="es-MX"/>
-              </w:rPr>
-            </w:pPr>
-          </w:p>
-        </w:tc>
-        <w:tc>
-          <w:tcPr>
-            <w:tcW w:w="6281" w:type="dxa"/>
-            <w:gridSpan w:val="2"/>
-          </w:tcPr>
-          <w:p>
-            <w:pPr>
-              <w:rPr>
+            <w:tcW w:w="3051" w:type="dxa"/>
+          </w:tcPr>
+          <w:p>
+            <w:pPr>
+              <w:rPr>
+                <w:rFonts w:ascii="Arial" w:hAnsi="Arial" w:cs="Arial"/>
+                <w:b/>
+                <w:bCs/>
+                <w:sz w:val="24"/>
+                <w:szCs w:val="24"/>
+                <w:lang w:val="es-MX"/>
+              </w:rPr>
+            </w:pPr>
+          </w:p>
+        </w:tc>
+        <w:tc>
+          <w:tcPr>
+            <w:tcW w:w="5875" w:type="dxa"/>
+            <w:gridSpan w:val="3"/>
+          </w:tcPr>
+          <w:p>
+            <w:pPr>
+              <w:rPr>
+                <w:rFonts w:ascii="Arial" w:hAnsi="Arial" w:cs="Arial"/>
+                <w:sz w:val="24"/>
+                <w:szCs w:val="24"/>
                 <w:lang w:val="es-MX"/>
               </w:rPr>
             </w:pPr>
@@ -223,16 +385,26 @@
       <w:tr>
         <w:tc>
           <w:tcPr>
-            <w:tcW w:w="2547" w:type="dxa"/>
-          </w:tcPr>
-          <w:p>
-            <w:pPr>
-              <w:rPr>
-                <w:lang w:val="es-MX"/>
-              </w:rPr>
-            </w:pPr>
-            <w:r>
-              <w:rPr>
+            <w:tcW w:w="3051" w:type="dxa"/>
+          </w:tcPr>
+          <w:p>
+            <w:pPr>
+              <w:rPr>
+                <w:rFonts w:ascii="Arial" w:hAnsi="Arial" w:cs="Arial"/>
+                <w:b/>
+                <w:bCs/>
+                <w:sz w:val="24"/>
+                <w:szCs w:val="24"/>
+                <w:lang w:val="es-MX"/>
+              </w:rPr>
+            </w:pPr>
+            <w:r>
+              <w:rPr>
+                <w:rFonts w:ascii="Arial" w:hAnsi="Arial" w:cs="Arial"/>
+                <w:b/>
+                <w:bCs/>
+                <w:sz w:val="24"/>
+                <w:szCs w:val="24"/>
                 <w:lang w:val="es-MX"/>
               </w:rPr>
               <w:t xml:space="preserve">Fecha </w:t>
@@ -240,6 +412,11 @@
             <w:proofErr w:type="spellStart"/>
             <w:r>
               <w:rPr>
+                <w:rFonts w:ascii="Arial" w:hAnsi="Arial" w:cs="Arial"/>
+                <w:b/>
+                <w:bCs/>
+                <w:sz w:val="24"/>
+                <w:szCs w:val="24"/>
                 <w:lang w:val="es-MX"/>
               </w:rPr>
               <w:t>check</w:t>
@@ -247,6 +424,11 @@
             <w:proofErr w:type="spellEnd"/>
             <w:r>
               <w:rPr>
+                <w:rFonts w:ascii="Arial" w:hAnsi="Arial" w:cs="Arial"/>
+                <w:b/>
+                <w:bCs/>
+                <w:sz w:val="24"/>
+                <w:szCs w:val="24"/>
                 <w:lang w:val="es-MX"/>
               </w:rPr>
               <w:t>-In:</w:t>
@@ -255,22 +437,30 @@
         </w:tc>
         <w:tc>
           <w:tcPr>
-            <w:tcW w:w="6281" w:type="dxa"/>
-            <w:gridSpan w:val="2"/>
-          </w:tcPr>
-          <w:p>
-            <w:pPr>
-              <w:rPr>
-                <w:lang w:val="es-MX"/>
-              </w:rPr>
-            </w:pPr>
+            <w:tcW w:w="5875" w:type="dxa"/>
+            <w:gridSpan w:val="3"/>
+          </w:tcPr>
+          <w:p>
+            <w:pPr>
+              <w:rPr>
+                <w:rFonts w:ascii="Arial" w:hAnsi="Arial" w:cs="Arial"/>
+                <w:sz w:val="24"/>
+                <w:szCs w:val="24"/>
+                <w:lang w:val="es-MX"/>
+              </w:rPr>
+            </w:pPr>
+            <w:bookmarkStart w:id="4" w:name="fechaCheckIn"/>
             <w:proofErr w:type="spellStart"/>
             <w:r>
               <w:rPr>
+                <w:rFonts w:ascii="Arial" w:hAnsi="Arial" w:cs="Arial"/>
+                <w:sz w:val="24"/>
+                <w:szCs w:val="24"/>
                 <w:lang w:val="es-MX"/>
               </w:rPr>
               <w:t>fechaCheckIn</w:t>
             </w:r>
+            <w:bookmarkEnd w:id="4"/>
             <w:proofErr w:type="spellEnd"/>
           </w:p>
         </w:tc>
@@ -278,16 +468,26 @@
       <w:tr>
         <w:tc>
           <w:tcPr>
-            <w:tcW w:w="2547" w:type="dxa"/>
-          </w:tcPr>
-          <w:p>
-            <w:pPr>
-              <w:rPr>
-                <w:lang w:val="es-MX"/>
-              </w:rPr>
-            </w:pPr>
-            <w:r>
-              <w:rPr>
+            <w:tcW w:w="3051" w:type="dxa"/>
+          </w:tcPr>
+          <w:p>
+            <w:pPr>
+              <w:rPr>
+                <w:rFonts w:ascii="Arial" w:hAnsi="Arial" w:cs="Arial"/>
+                <w:b/>
+                <w:bCs/>
+                <w:sz w:val="24"/>
+                <w:szCs w:val="24"/>
+                <w:lang w:val="es-MX"/>
+              </w:rPr>
+            </w:pPr>
+            <w:r>
+              <w:rPr>
+                <w:rFonts w:ascii="Arial" w:hAnsi="Arial" w:cs="Arial"/>
+                <w:b/>
+                <w:bCs/>
+                <w:sz w:val="24"/>
+                <w:szCs w:val="24"/>
                 <w:lang w:val="es-MX"/>
               </w:rPr>
               <w:t xml:space="preserve">Fecha </w:t>
@@ -295,6 +495,11 @@
             <w:proofErr w:type="spellStart"/>
             <w:r>
               <w:rPr>
+                <w:rFonts w:ascii="Arial" w:hAnsi="Arial" w:cs="Arial"/>
+                <w:b/>
+                <w:bCs/>
+                <w:sz w:val="24"/>
+                <w:szCs w:val="24"/>
                 <w:lang w:val="es-MX"/>
               </w:rPr>
               <w:t>check-Out</w:t>
@@ -302,6 +507,11 @@
             <w:proofErr w:type="spellEnd"/>
             <w:r>
               <w:rPr>
+                <w:rFonts w:ascii="Arial" w:hAnsi="Arial" w:cs="Arial"/>
+                <w:b/>
+                <w:bCs/>
+                <w:sz w:val="24"/>
+                <w:szCs w:val="24"/>
                 <w:lang w:val="es-MX"/>
               </w:rPr>
               <w:t>:</w:t>
@@ -310,22 +520,30 @@
         </w:tc>
         <w:tc>
           <w:tcPr>
-            <w:tcW w:w="6281" w:type="dxa"/>
-            <w:gridSpan w:val="2"/>
-          </w:tcPr>
-          <w:p>
-            <w:pPr>
-              <w:rPr>
-                <w:lang w:val="es-MX"/>
-              </w:rPr>
-            </w:pPr>
+            <w:tcW w:w="5875" w:type="dxa"/>
+            <w:gridSpan w:val="3"/>
+          </w:tcPr>
+          <w:p>
+            <w:pPr>
+              <w:rPr>
+                <w:rFonts w:ascii="Arial" w:hAnsi="Arial" w:cs="Arial"/>
+                <w:sz w:val="24"/>
+                <w:szCs w:val="24"/>
+                <w:lang w:val="es-MX"/>
+              </w:rPr>
+            </w:pPr>
+            <w:bookmarkStart w:id="5" w:name="fechaCheckOut"/>
             <w:proofErr w:type="spellStart"/>
             <w:r>
               <w:rPr>
+                <w:rFonts w:ascii="Arial" w:hAnsi="Arial" w:cs="Arial"/>
+                <w:sz w:val="24"/>
+                <w:szCs w:val="24"/>
                 <w:lang w:val="es-MX"/>
               </w:rPr>
               <w:t>fechaCheckOut</w:t>
             </w:r>
+            <w:bookmarkEnd w:id="5"/>
             <w:proofErr w:type="spellEnd"/>
           </w:p>
         </w:tc>
@@ -333,24 +551,32 @@
       <w:tr>
         <w:tc>
           <w:tcPr>
-            <w:tcW w:w="2547" w:type="dxa"/>
-          </w:tcPr>
-          <w:p>
-            <w:pPr>
-              <w:rPr>
-                <w:lang w:val="es-MX"/>
-              </w:rPr>
-            </w:pPr>
-          </w:p>
-        </w:tc>
-        <w:tc>
-          <w:tcPr>
-            <w:tcW w:w="6281" w:type="dxa"/>
-            <w:gridSpan w:val="2"/>
-          </w:tcPr>
-          <w:p>
-            <w:pPr>
-              <w:rPr>
+            <w:tcW w:w="3051" w:type="dxa"/>
+          </w:tcPr>
+          <w:p>
+            <w:pPr>
+              <w:rPr>
+                <w:rFonts w:ascii="Arial" w:hAnsi="Arial" w:cs="Arial"/>
+                <w:b/>
+                <w:bCs/>
+                <w:sz w:val="24"/>
+                <w:szCs w:val="24"/>
+                <w:lang w:val="es-MX"/>
+              </w:rPr>
+            </w:pPr>
+          </w:p>
+        </w:tc>
+        <w:tc>
+          <w:tcPr>
+            <w:tcW w:w="5875" w:type="dxa"/>
+            <w:gridSpan w:val="3"/>
+          </w:tcPr>
+          <w:p>
+            <w:pPr>
+              <w:rPr>
+                <w:rFonts w:ascii="Arial" w:hAnsi="Arial" w:cs="Arial"/>
+                <w:sz w:val="24"/>
+                <w:szCs w:val="24"/>
                 <w:lang w:val="es-MX"/>
               </w:rPr>
             </w:pPr>
@@ -360,20 +586,26 @@
       <w:tr>
         <w:tc>
           <w:tcPr>
-            <w:tcW w:w="2547" w:type="dxa"/>
-          </w:tcPr>
-          <w:p>
-            <w:pPr>
-              <w:rPr>
-                <w:b/>
-                <w:bCs/>
-                <w:lang w:val="es-MX"/>
-              </w:rPr>
-            </w:pPr>
-            <w:r>
-              <w:rPr>
-                <w:b/>
-                <w:bCs/>
+            <w:tcW w:w="3051" w:type="dxa"/>
+          </w:tcPr>
+          <w:p>
+            <w:pPr>
+              <w:rPr>
+                <w:rFonts w:ascii="Arial" w:hAnsi="Arial" w:cs="Arial"/>
+                <w:b/>
+                <w:bCs/>
+                <w:sz w:val="24"/>
+                <w:szCs w:val="24"/>
+                <w:lang w:val="es-MX"/>
+              </w:rPr>
+            </w:pPr>
+            <w:r>
+              <w:rPr>
+                <w:rFonts w:ascii="Arial" w:hAnsi="Arial" w:cs="Arial"/>
+                <w:b/>
+                <w:bCs/>
+                <w:sz w:val="24"/>
+                <w:szCs w:val="24"/>
                 <w:lang w:val="es-MX"/>
               </w:rPr>
               <w:t>Departamento</w:t>
@@ -382,12 +614,15 @@
         </w:tc>
         <w:tc>
           <w:tcPr>
-            <w:tcW w:w="6281" w:type="dxa"/>
-            <w:gridSpan w:val="2"/>
-          </w:tcPr>
-          <w:p>
-            <w:pPr>
-              <w:rPr>
+            <w:tcW w:w="5875" w:type="dxa"/>
+            <w:gridSpan w:val="3"/>
+          </w:tcPr>
+          <w:p>
+            <w:pPr>
+              <w:rPr>
+                <w:rFonts w:ascii="Arial" w:hAnsi="Arial" w:cs="Arial"/>
+                <w:sz w:val="24"/>
+                <w:szCs w:val="24"/>
                 <w:lang w:val="es-MX"/>
               </w:rPr>
             </w:pPr>
@@ -397,22 +632,37 @@
       <w:tr>
         <w:tc>
           <w:tcPr>
-            <w:tcW w:w="2547" w:type="dxa"/>
-          </w:tcPr>
-          <w:p>
-            <w:pPr>
-              <w:rPr>
-                <w:lang w:val="es-MX"/>
-              </w:rPr>
-            </w:pPr>
-            <w:r>
-              <w:rPr>
+            <w:tcW w:w="3051" w:type="dxa"/>
+          </w:tcPr>
+          <w:p>
+            <w:pPr>
+              <w:rPr>
+                <w:rFonts w:ascii="Arial" w:hAnsi="Arial" w:cs="Arial"/>
+                <w:b/>
+                <w:bCs/>
+                <w:sz w:val="24"/>
+                <w:szCs w:val="24"/>
+                <w:lang w:val="es-MX"/>
+              </w:rPr>
+            </w:pPr>
+            <w:r>
+              <w:rPr>
+                <w:rFonts w:ascii="Arial" w:hAnsi="Arial" w:cs="Arial"/>
+                <w:b/>
+                <w:bCs/>
+                <w:sz w:val="24"/>
+                <w:szCs w:val="24"/>
                 <w:lang w:val="es-MX"/>
               </w:rPr>
               <w:t>Nombre</w:t>
             </w:r>
             <w:r>
               <w:rPr>
+                <w:rFonts w:ascii="Arial" w:hAnsi="Arial" w:cs="Arial"/>
+                <w:b/>
+                <w:bCs/>
+                <w:sz w:val="24"/>
+                <w:szCs w:val="24"/>
                 <w:lang w:val="es-MX"/>
               </w:rPr>
               <w:t>:</w:t>
@@ -421,37 +671,68 @@
         </w:tc>
         <w:tc>
           <w:tcPr>
-            <w:tcW w:w="6281" w:type="dxa"/>
-            <w:gridSpan w:val="2"/>
-          </w:tcPr>
-          <w:p>
-            <w:pPr>
-              <w:rPr>
-                <w:lang w:val="es-MX"/>
-              </w:rPr>
-            </w:pPr>
+            <w:tcW w:w="5875" w:type="dxa"/>
+            <w:gridSpan w:val="3"/>
+          </w:tcPr>
+          <w:p>
+            <w:pPr>
+              <w:rPr>
+                <w:rFonts w:ascii="Arial" w:hAnsi="Arial" w:cs="Arial"/>
+                <w:sz w:val="24"/>
+                <w:szCs w:val="24"/>
+                <w:lang w:val="es-MX"/>
+              </w:rPr>
+            </w:pPr>
+            <w:bookmarkStart w:id="6" w:name="nombreDep"/>
+            <w:proofErr w:type="spellStart"/>
+            <w:r>
+              <w:rPr>
+                <w:rFonts w:ascii="Arial" w:hAnsi="Arial" w:cs="Arial"/>
+                <w:sz w:val="24"/>
+                <w:szCs w:val="24"/>
+                <w:lang w:val="es-MX"/>
+              </w:rPr>
+              <w:t>nombreDep</w:t>
+            </w:r>
+            <w:bookmarkEnd w:id="6"/>
+            <w:proofErr w:type="spellEnd"/>
           </w:p>
         </w:tc>
       </w:tr>
       <w:tr>
         <w:tc>
           <w:tcPr>
-            <w:tcW w:w="2547" w:type="dxa"/>
-          </w:tcPr>
-          <w:p>
-            <w:pPr>
-              <w:rPr>
-                <w:lang w:val="es-MX"/>
-              </w:rPr>
-            </w:pPr>
-            <w:r>
-              <w:rPr>
+            <w:tcW w:w="3051" w:type="dxa"/>
+          </w:tcPr>
+          <w:p>
+            <w:pPr>
+              <w:rPr>
+                <w:rFonts w:ascii="Arial" w:hAnsi="Arial" w:cs="Arial"/>
+                <w:b/>
+                <w:bCs/>
+                <w:sz w:val="24"/>
+                <w:szCs w:val="24"/>
+                <w:lang w:val="es-MX"/>
+              </w:rPr>
+            </w:pPr>
+            <w:r>
+              <w:rPr>
+                <w:rFonts w:ascii="Arial" w:hAnsi="Arial" w:cs="Arial"/>
+                <w:b/>
+                <w:bCs/>
+                <w:sz w:val="24"/>
+                <w:szCs w:val="24"/>
                 <w:lang w:val="es-MX"/>
               </w:rPr>
               <w:t>Dirección</w:t>
             </w:r>
             <w:r>
               <w:rPr>
+                <w:rFonts w:ascii="Arial" w:hAnsi="Arial" w:cs="Arial"/>
+                <w:b/>
+                <w:bCs/>
+                <w:sz w:val="24"/>
+                <w:szCs w:val="24"/>
                 <w:lang w:val="es-MX"/>
               </w:rPr>
               <w:t>:</w:t>
@@ -460,31 +741,57 @@
         </w:tc>
         <w:tc>
           <w:tcPr>
-            <w:tcW w:w="6281" w:type="dxa"/>
-            <w:gridSpan w:val="2"/>
-          </w:tcPr>
-          <w:p>
-            <w:pPr>
-              <w:rPr>
-                <w:lang w:val="es-MX"/>
-              </w:rPr>
-            </w:pPr>
+            <w:tcW w:w="5875" w:type="dxa"/>
+            <w:gridSpan w:val="3"/>
+          </w:tcPr>
+          <w:p>
+            <w:pPr>
+              <w:rPr>
+                <w:rFonts w:ascii="Arial" w:hAnsi="Arial" w:cs="Arial"/>
+                <w:sz w:val="24"/>
+                <w:szCs w:val="24"/>
+                <w:lang w:val="es-MX"/>
+              </w:rPr>
+            </w:pPr>
+            <w:bookmarkStart w:id="7" w:name="direccionDep"/>
+            <w:proofErr w:type="spellStart"/>
+            <w:r>
+              <w:rPr>
+                <w:rFonts w:ascii="Arial" w:hAnsi="Arial" w:cs="Arial"/>
+                <w:sz w:val="24"/>
+                <w:szCs w:val="24"/>
+                <w:lang w:val="es-MX"/>
+              </w:rPr>
+              <w:t>direccionDep</w:t>
+            </w:r>
+            <w:bookmarkEnd w:id="7"/>
+            <w:proofErr w:type="spellEnd"/>
           </w:p>
         </w:tc>
       </w:tr>
       <w:tr>
         <w:tc>
           <w:tcPr>
-            <w:tcW w:w="2547" w:type="dxa"/>
-          </w:tcPr>
-          <w:p>
-            <w:pPr>
-              <w:rPr>
-                <w:lang w:val="es-MX"/>
-              </w:rPr>
-            </w:pPr>
-            <w:r>
-              <w:rPr>
+            <w:tcW w:w="3051" w:type="dxa"/>
+          </w:tcPr>
+          <w:p>
+            <w:pPr>
+              <w:rPr>
+                <w:rFonts w:ascii="Arial" w:hAnsi="Arial" w:cs="Arial"/>
+                <w:b/>
+                <w:bCs/>
+                <w:sz w:val="24"/>
+                <w:szCs w:val="24"/>
+                <w:lang w:val="es-MX"/>
+              </w:rPr>
+            </w:pPr>
+            <w:r>
+              <w:rPr>
+                <w:rFonts w:ascii="Arial" w:hAnsi="Arial" w:cs="Arial"/>
+                <w:b/>
+                <w:bCs/>
+                <w:sz w:val="24"/>
+                <w:szCs w:val="24"/>
                 <w:lang w:val="es-MX"/>
               </w:rPr>
               <w:t>Cantidad de baños:</w:t>
@@ -493,31 +800,57 @@
         </w:tc>
         <w:tc>
           <w:tcPr>
-            <w:tcW w:w="6281" w:type="dxa"/>
-            <w:gridSpan w:val="2"/>
-          </w:tcPr>
-          <w:p>
-            <w:pPr>
-              <w:rPr>
-                <w:lang w:val="es-MX"/>
-              </w:rPr>
-            </w:pPr>
+            <w:tcW w:w="5875" w:type="dxa"/>
+            <w:gridSpan w:val="3"/>
+          </w:tcPr>
+          <w:p>
+            <w:pPr>
+              <w:rPr>
+                <w:rFonts w:ascii="Arial" w:hAnsi="Arial" w:cs="Arial"/>
+                <w:sz w:val="24"/>
+                <w:szCs w:val="24"/>
+                <w:lang w:val="es-MX"/>
+              </w:rPr>
+            </w:pPr>
+            <w:bookmarkStart w:id="8" w:name="cantBanios"/>
+            <w:proofErr w:type="spellStart"/>
+            <w:r>
+              <w:rPr>
+                <w:rFonts w:ascii="Arial" w:hAnsi="Arial" w:cs="Arial"/>
+                <w:sz w:val="24"/>
+                <w:szCs w:val="24"/>
+                <w:lang w:val="es-MX"/>
+              </w:rPr>
+              <w:t>cantBanios</w:t>
+            </w:r>
+            <w:bookmarkEnd w:id="8"/>
+            <w:proofErr w:type="spellEnd"/>
           </w:p>
         </w:tc>
       </w:tr>
       <w:tr>
         <w:tc>
           <w:tcPr>
-            <w:tcW w:w="2547" w:type="dxa"/>
-          </w:tcPr>
-          <w:p>
-            <w:pPr>
-              <w:rPr>
-                <w:lang w:val="es-MX"/>
-              </w:rPr>
-            </w:pPr>
-            <w:r>
-              <w:rPr>
+            <w:tcW w:w="3051" w:type="dxa"/>
+          </w:tcPr>
+          <w:p>
+            <w:pPr>
+              <w:rPr>
+                <w:rFonts w:ascii="Arial" w:hAnsi="Arial" w:cs="Arial"/>
+                <w:b/>
+                <w:bCs/>
+                <w:sz w:val="24"/>
+                <w:szCs w:val="24"/>
+                <w:lang w:val="es-MX"/>
+              </w:rPr>
+            </w:pPr>
+            <w:r>
+              <w:rPr>
+                <w:rFonts w:ascii="Arial" w:hAnsi="Arial" w:cs="Arial"/>
+                <w:b/>
+                <w:bCs/>
+                <w:sz w:val="24"/>
+                <w:szCs w:val="24"/>
                 <w:lang w:val="es-MX"/>
               </w:rPr>
               <w:t>Cantidad de huésped:</w:t>
@@ -526,31 +859,57 @@
         </w:tc>
         <w:tc>
           <w:tcPr>
-            <w:tcW w:w="6281" w:type="dxa"/>
-            <w:gridSpan w:val="2"/>
-          </w:tcPr>
-          <w:p>
-            <w:pPr>
-              <w:rPr>
-                <w:lang w:val="es-MX"/>
-              </w:rPr>
-            </w:pPr>
+            <w:tcW w:w="5875" w:type="dxa"/>
+            <w:gridSpan w:val="3"/>
+          </w:tcPr>
+          <w:p>
+            <w:pPr>
+              <w:rPr>
+                <w:rFonts w:ascii="Arial" w:hAnsi="Arial" w:cs="Arial"/>
+                <w:sz w:val="24"/>
+                <w:szCs w:val="24"/>
+                <w:lang w:val="es-MX"/>
+              </w:rPr>
+            </w:pPr>
+            <w:bookmarkStart w:id="9" w:name="cantHuesped"/>
+            <w:proofErr w:type="spellStart"/>
+            <w:r>
+              <w:rPr>
+                <w:rFonts w:ascii="Arial" w:hAnsi="Arial" w:cs="Arial"/>
+                <w:sz w:val="24"/>
+                <w:szCs w:val="24"/>
+                <w:lang w:val="es-MX"/>
+              </w:rPr>
+              <w:t>cantHuesped</w:t>
+            </w:r>
+            <w:bookmarkEnd w:id="9"/>
+            <w:proofErr w:type="spellEnd"/>
           </w:p>
         </w:tc>
       </w:tr>
       <w:tr>
         <w:tc>
           <w:tcPr>
-            <w:tcW w:w="2547" w:type="dxa"/>
-          </w:tcPr>
-          <w:p>
-            <w:pPr>
-              <w:rPr>
-                <w:lang w:val="es-MX"/>
-              </w:rPr>
-            </w:pPr>
-            <w:r>
-              <w:rPr>
+            <w:tcW w:w="3051" w:type="dxa"/>
+          </w:tcPr>
+          <w:p>
+            <w:pPr>
+              <w:rPr>
+                <w:rFonts w:ascii="Arial" w:hAnsi="Arial" w:cs="Arial"/>
+                <w:b/>
+                <w:bCs/>
+                <w:sz w:val="24"/>
+                <w:szCs w:val="24"/>
+                <w:lang w:val="es-MX"/>
+              </w:rPr>
+            </w:pPr>
+            <w:r>
+              <w:rPr>
+                <w:rFonts w:ascii="Arial" w:hAnsi="Arial" w:cs="Arial"/>
+                <w:b/>
+                <w:bCs/>
+                <w:sz w:val="24"/>
+                <w:szCs w:val="24"/>
                 <w:lang w:val="es-MX"/>
               </w:rPr>
               <w:t>Cantidad de Habitación:</w:t>
@@ -559,39 +918,72 @@
         </w:tc>
         <w:tc>
           <w:tcPr>
-            <w:tcW w:w="6281" w:type="dxa"/>
-            <w:gridSpan w:val="2"/>
-          </w:tcPr>
-          <w:p>
-            <w:pPr>
-              <w:rPr>
-                <w:lang w:val="es-MX"/>
-              </w:rPr>
-            </w:pPr>
+            <w:tcW w:w="5875" w:type="dxa"/>
+            <w:gridSpan w:val="3"/>
+          </w:tcPr>
+          <w:p>
+            <w:pPr>
+              <w:rPr>
+                <w:rFonts w:ascii="Arial" w:hAnsi="Arial" w:cs="Arial"/>
+                <w:sz w:val="24"/>
+                <w:szCs w:val="24"/>
+                <w:lang w:val="es-MX"/>
+              </w:rPr>
+            </w:pPr>
+            <w:bookmarkStart w:id="10" w:name="cantHabitacion"/>
+            <w:proofErr w:type="spellStart"/>
+            <w:r>
+              <w:rPr>
+                <w:rFonts w:ascii="Arial" w:hAnsi="Arial" w:cs="Arial"/>
+                <w:sz w:val="24"/>
+                <w:szCs w:val="24"/>
+                <w:lang w:val="es-MX"/>
+              </w:rPr>
+              <w:t>c</w:t>
+            </w:r>
+            <w:r>
+              <w:rPr>
+                <w:rFonts w:ascii="Arial" w:hAnsi="Arial" w:cs="Arial"/>
+                <w:sz w:val="24"/>
+                <w:szCs w:val="24"/>
+                <w:lang w:val="es-MX"/>
+              </w:rPr>
+              <w:t>antHabitacion</w:t>
+            </w:r>
+            <w:bookmarkEnd w:id="10"/>
+            <w:proofErr w:type="spellEnd"/>
           </w:p>
         </w:tc>
       </w:tr>
       <w:tr>
         <w:tc>
           <w:tcPr>
-            <w:tcW w:w="2547" w:type="dxa"/>
-          </w:tcPr>
-          <w:p>
-            <w:pPr>
-              <w:rPr>
-                <w:lang w:val="es-MX"/>
-              </w:rPr>
-            </w:pPr>
-          </w:p>
-        </w:tc>
-        <w:tc>
-          <w:tcPr>
-            <w:tcW w:w="6281" w:type="dxa"/>
-            <w:gridSpan w:val="2"/>
-          </w:tcPr>
-          <w:p>
-            <w:pPr>
-              <w:rPr>
+            <w:tcW w:w="3051" w:type="dxa"/>
+          </w:tcPr>
+          <w:p>
+            <w:pPr>
+              <w:rPr>
+                <w:rFonts w:ascii="Arial" w:hAnsi="Arial" w:cs="Arial"/>
+                <w:b/>
+                <w:bCs/>
+                <w:sz w:val="24"/>
+                <w:szCs w:val="24"/>
+                <w:lang w:val="es-MX"/>
+              </w:rPr>
+            </w:pPr>
+          </w:p>
+        </w:tc>
+        <w:tc>
+          <w:tcPr>
+            <w:tcW w:w="5875" w:type="dxa"/>
+            <w:gridSpan w:val="3"/>
+          </w:tcPr>
+          <w:p>
+            <w:pPr>
+              <w:rPr>
+                <w:rFonts w:ascii="Arial" w:hAnsi="Arial" w:cs="Arial"/>
+                <w:sz w:val="24"/>
+                <w:szCs w:val="24"/>
                 <w:lang w:val="es-MX"/>
               </w:rPr>
             </w:pPr>
@@ -601,24 +993,32 @@
       <w:tr>
         <w:tc>
           <w:tcPr>
-            <w:tcW w:w="2547" w:type="dxa"/>
-          </w:tcPr>
-          <w:p>
-            <w:pPr>
-              <w:rPr>
-                <w:lang w:val="es-MX"/>
-              </w:rPr>
-            </w:pPr>
-          </w:p>
-        </w:tc>
-        <w:tc>
-          <w:tcPr>
-            <w:tcW w:w="6281" w:type="dxa"/>
-            <w:gridSpan w:val="2"/>
-          </w:tcPr>
-          <w:p>
-            <w:pPr>
-              <w:rPr>
+            <w:tcW w:w="3051" w:type="dxa"/>
+          </w:tcPr>
+          <w:p>
+            <w:pPr>
+              <w:rPr>
+                <w:rFonts w:ascii="Arial" w:hAnsi="Arial" w:cs="Arial"/>
+                <w:b/>
+                <w:bCs/>
+                <w:sz w:val="24"/>
+                <w:szCs w:val="24"/>
+                <w:lang w:val="es-MX"/>
+              </w:rPr>
+            </w:pPr>
+          </w:p>
+        </w:tc>
+        <w:tc>
+          <w:tcPr>
+            <w:tcW w:w="5875" w:type="dxa"/>
+            <w:gridSpan w:val="3"/>
+          </w:tcPr>
+          <w:p>
+            <w:pPr>
+              <w:rPr>
+                <w:rFonts w:ascii="Arial" w:hAnsi="Arial" w:cs="Arial"/>
+                <w:sz w:val="24"/>
+                <w:szCs w:val="24"/>
                 <w:lang w:val="es-MX"/>
               </w:rPr>
             </w:pPr>
@@ -628,24 +1028,32 @@
       <w:tr>
         <w:tc>
           <w:tcPr>
-            <w:tcW w:w="2547" w:type="dxa"/>
-          </w:tcPr>
-          <w:p>
-            <w:pPr>
-              <w:rPr>
-                <w:lang w:val="es-MX"/>
-              </w:rPr>
-            </w:pPr>
-          </w:p>
-        </w:tc>
-        <w:tc>
-          <w:tcPr>
-            <w:tcW w:w="6281" w:type="dxa"/>
-            <w:gridSpan w:val="2"/>
-          </w:tcPr>
-          <w:p>
-            <w:pPr>
-              <w:rPr>
+            <w:tcW w:w="3051" w:type="dxa"/>
+          </w:tcPr>
+          <w:p>
+            <w:pPr>
+              <w:rPr>
+                <w:rFonts w:ascii="Arial" w:hAnsi="Arial" w:cs="Arial"/>
+                <w:b/>
+                <w:bCs/>
+                <w:sz w:val="24"/>
+                <w:szCs w:val="24"/>
+                <w:lang w:val="es-MX"/>
+              </w:rPr>
+            </w:pPr>
+          </w:p>
+        </w:tc>
+        <w:tc>
+          <w:tcPr>
+            <w:tcW w:w="5875" w:type="dxa"/>
+            <w:gridSpan w:val="3"/>
+          </w:tcPr>
+          <w:p>
+            <w:pPr>
+              <w:rPr>
+                <w:rFonts w:ascii="Arial" w:hAnsi="Arial" w:cs="Arial"/>
+                <w:sz w:val="24"/>
+                <w:szCs w:val="24"/>
                 <w:lang w:val="es-MX"/>
               </w:rPr>
             </w:pPr>
@@ -655,24 +1063,32 @@
       <w:tr>
         <w:tc>
           <w:tcPr>
-            <w:tcW w:w="2547" w:type="dxa"/>
-          </w:tcPr>
-          <w:p>
-            <w:pPr>
-              <w:rPr>
-                <w:lang w:val="es-MX"/>
-              </w:rPr>
-            </w:pPr>
-          </w:p>
-        </w:tc>
-        <w:tc>
-          <w:tcPr>
-            <w:tcW w:w="6281" w:type="dxa"/>
-            <w:gridSpan w:val="2"/>
-          </w:tcPr>
-          <w:p>
-            <w:pPr>
-              <w:rPr>
+            <w:tcW w:w="3051" w:type="dxa"/>
+          </w:tcPr>
+          <w:p>
+            <w:pPr>
+              <w:rPr>
+                <w:rFonts w:ascii="Arial" w:hAnsi="Arial" w:cs="Arial"/>
+                <w:b/>
+                <w:bCs/>
+                <w:sz w:val="24"/>
+                <w:szCs w:val="24"/>
+                <w:lang w:val="es-MX"/>
+              </w:rPr>
+            </w:pPr>
+          </w:p>
+        </w:tc>
+        <w:tc>
+          <w:tcPr>
+            <w:tcW w:w="5875" w:type="dxa"/>
+            <w:gridSpan w:val="3"/>
+          </w:tcPr>
+          <w:p>
+            <w:pPr>
+              <w:rPr>
+                <w:rFonts w:ascii="Arial" w:hAnsi="Arial" w:cs="Arial"/>
+                <w:sz w:val="24"/>
+                <w:szCs w:val="24"/>
                 <w:lang w:val="es-MX"/>
               </w:rPr>
             </w:pPr>
@@ -682,16 +1098,26 @@
       <w:tr>
         <w:tc>
           <w:tcPr>
-            <w:tcW w:w="2547" w:type="dxa"/>
-          </w:tcPr>
-          <w:p>
-            <w:pPr>
-              <w:rPr>
-                <w:lang w:val="es-MX"/>
-              </w:rPr>
-            </w:pPr>
-            <w:r>
-              <w:rPr>
+            <w:tcW w:w="3051" w:type="dxa"/>
+          </w:tcPr>
+          <w:p>
+            <w:pPr>
+              <w:rPr>
+                <w:rFonts w:ascii="Arial" w:hAnsi="Arial" w:cs="Arial"/>
+                <w:b/>
+                <w:bCs/>
+                <w:sz w:val="24"/>
+                <w:szCs w:val="24"/>
+                <w:lang w:val="es-MX"/>
+              </w:rPr>
+            </w:pPr>
+            <w:r>
+              <w:rPr>
+                <w:rFonts w:ascii="Arial" w:hAnsi="Arial" w:cs="Arial"/>
+                <w:b/>
+                <w:bCs/>
+                <w:sz w:val="24"/>
+                <w:szCs w:val="24"/>
                 <w:lang w:val="es-MX"/>
               </w:rPr>
               <w:t xml:space="preserve">Se entrega: </w:t>
@@ -700,16 +1126,22 @@
         </w:tc>
         <w:tc>
           <w:tcPr>
-            <w:tcW w:w="1843" w:type="dxa"/>
-          </w:tcPr>
-          <w:p>
-            <w:pPr>
-              <w:rPr>
-                <w:lang w:val="es-MX"/>
-              </w:rPr>
-            </w:pPr>
-            <w:r>
-              <w:rPr>
+            <w:tcW w:w="1868" w:type="dxa"/>
+          </w:tcPr>
+          <w:p>
+            <w:pPr>
+              <w:rPr>
+                <w:rFonts w:ascii="Arial" w:hAnsi="Arial" w:cs="Arial"/>
+                <w:sz w:val="24"/>
+                <w:szCs w:val="24"/>
+                <w:lang w:val="es-MX"/>
+              </w:rPr>
+            </w:pPr>
+            <w:r>
+              <w:rPr>
+                <w:rFonts w:ascii="Arial" w:hAnsi="Arial" w:cs="Arial"/>
+                <w:sz w:val="24"/>
+                <w:szCs w:val="24"/>
                 <w:lang w:val="es-MX"/>
               </w:rPr>
               <w:t>¿Control de tv?</w:t>
@@ -718,48 +1150,70 @@
         </w:tc>
         <w:tc>
           <w:tcPr>
-            <w:tcW w:w="4438" w:type="dxa"/>
-          </w:tcPr>
-          <w:p>
-            <w:pPr>
-              <w:rPr>
-                <w:lang w:val="es-MX"/>
-              </w:rPr>
-            </w:pPr>
-            <w:r>
-              <w:rPr>
-                <w:lang w:val="es-MX"/>
-              </w:rPr>
-              <w:t>tv</w:t>
-            </w:r>
+            <w:tcW w:w="4007" w:type="dxa"/>
+            <w:gridSpan w:val="2"/>
+          </w:tcPr>
+          <w:p>
+            <w:pPr>
+              <w:rPr>
+                <w:rFonts w:ascii="Arial" w:hAnsi="Arial" w:cs="Arial"/>
+                <w:sz w:val="24"/>
+                <w:szCs w:val="24"/>
+                <w:lang w:val="es-MX"/>
+              </w:rPr>
+            </w:pPr>
+            <w:bookmarkStart w:id="11" w:name="entregaTv"/>
+            <w:proofErr w:type="spellStart"/>
+            <w:r>
+              <w:rPr>
+                <w:rFonts w:ascii="Arial" w:hAnsi="Arial" w:cs="Arial"/>
+                <w:sz w:val="24"/>
+                <w:szCs w:val="24"/>
+                <w:lang w:val="es-MX"/>
+              </w:rPr>
+              <w:t>entregaTv</w:t>
+            </w:r>
+            <w:bookmarkEnd w:id="11"/>
+            <w:proofErr w:type="spellEnd"/>
           </w:p>
         </w:tc>
       </w:tr>
       <w:tr>
         <w:tc>
           <w:tcPr>
-            <w:tcW w:w="2547" w:type="dxa"/>
-          </w:tcPr>
-          <w:p>
-            <w:pPr>
-              <w:rPr>
-                <w:lang w:val="es-MX"/>
-              </w:rPr>
-            </w:pPr>
-          </w:p>
-        </w:tc>
-        <w:tc>
-          <w:tcPr>
-            <w:tcW w:w="1843" w:type="dxa"/>
-          </w:tcPr>
-          <w:p>
-            <w:pPr>
-              <w:rPr>
-                <w:lang w:val="es-MX"/>
-              </w:rPr>
-            </w:pPr>
-            <w:r>
-              <w:rPr>
+            <w:tcW w:w="3051" w:type="dxa"/>
+          </w:tcPr>
+          <w:p>
+            <w:pPr>
+              <w:rPr>
+                <w:rFonts w:ascii="Arial" w:hAnsi="Arial" w:cs="Arial"/>
+                <w:b/>
+                <w:bCs/>
+                <w:sz w:val="24"/>
+                <w:szCs w:val="24"/>
+                <w:lang w:val="es-MX"/>
+              </w:rPr>
+            </w:pPr>
+          </w:p>
+        </w:tc>
+        <w:tc>
+          <w:tcPr>
+            <w:tcW w:w="1868" w:type="dxa"/>
+          </w:tcPr>
+          <w:p>
+            <w:pPr>
+              <w:rPr>
+                <w:rFonts w:ascii="Arial" w:hAnsi="Arial" w:cs="Arial"/>
+                <w:sz w:val="24"/>
+                <w:szCs w:val="24"/>
+                <w:lang w:val="es-MX"/>
+              </w:rPr>
+            </w:pPr>
+            <w:r>
+              <w:rPr>
+                <w:rFonts w:ascii="Arial" w:hAnsi="Arial" w:cs="Arial"/>
+                <w:sz w:val="24"/>
+                <w:szCs w:val="24"/>
                 <w:lang w:val="es-MX"/>
               </w:rPr>
               <w:t>¿Control Air?</w:t>
@@ -768,48 +1222,79 @@
         </w:tc>
         <w:tc>
           <w:tcPr>
-            <w:tcW w:w="4438" w:type="dxa"/>
-          </w:tcPr>
-          <w:p>
-            <w:pPr>
-              <w:rPr>
-                <w:lang w:val="es-MX"/>
-              </w:rPr>
-            </w:pPr>
-            <w:r>
-              <w:rPr>
-                <w:lang w:val="es-MX"/>
-              </w:rPr>
-              <w:t>air</w:t>
-            </w:r>
+            <w:tcW w:w="4007" w:type="dxa"/>
+            <w:gridSpan w:val="2"/>
+          </w:tcPr>
+          <w:p>
+            <w:pPr>
+              <w:rPr>
+                <w:rFonts w:ascii="Arial" w:hAnsi="Arial" w:cs="Arial"/>
+                <w:sz w:val="24"/>
+                <w:szCs w:val="24"/>
+                <w:lang w:val="es-MX"/>
+              </w:rPr>
+            </w:pPr>
+            <w:bookmarkStart w:id="12" w:name="entregaAir"/>
+            <w:proofErr w:type="spellStart"/>
+            <w:r>
+              <w:rPr>
+                <w:rFonts w:ascii="Arial" w:hAnsi="Arial" w:cs="Arial"/>
+                <w:sz w:val="24"/>
+                <w:szCs w:val="24"/>
+                <w:lang w:val="es-MX"/>
+              </w:rPr>
+              <w:t>entregaA</w:t>
+            </w:r>
+            <w:r>
+              <w:rPr>
+                <w:rFonts w:ascii="Arial" w:hAnsi="Arial" w:cs="Arial"/>
+                <w:sz w:val="24"/>
+                <w:szCs w:val="24"/>
+                <w:lang w:val="es-MX"/>
+              </w:rPr>
+              <w:t>ir</w:t>
+            </w:r>
+            <w:bookmarkEnd w:id="12"/>
+            <w:proofErr w:type="spellEnd"/>
           </w:p>
         </w:tc>
       </w:tr>
       <w:tr>
         <w:tc>
           <w:tcPr>
-            <w:tcW w:w="2547" w:type="dxa"/>
-          </w:tcPr>
-          <w:p>
-            <w:pPr>
-              <w:rPr>
-                <w:lang w:val="es-MX"/>
-              </w:rPr>
-            </w:pPr>
-          </w:p>
-        </w:tc>
-        <w:tc>
-          <w:tcPr>
-            <w:tcW w:w="1843" w:type="dxa"/>
-          </w:tcPr>
-          <w:p>
-            <w:pPr>
-              <w:rPr>
-                <w:lang w:val="es-MX"/>
-              </w:rPr>
-            </w:pPr>
-            <w:r>
-              <w:rPr>
+            <w:tcW w:w="3051" w:type="dxa"/>
+          </w:tcPr>
+          <w:p>
+            <w:pPr>
+              <w:rPr>
+                <w:rFonts w:ascii="Arial" w:hAnsi="Arial" w:cs="Arial"/>
+                <w:b/>
+                <w:bCs/>
+                <w:sz w:val="24"/>
+                <w:szCs w:val="24"/>
+                <w:lang w:val="es-MX"/>
+              </w:rPr>
+            </w:pPr>
+          </w:p>
+        </w:tc>
+        <w:tc>
+          <w:tcPr>
+            <w:tcW w:w="1868" w:type="dxa"/>
+          </w:tcPr>
+          <w:p>
+            <w:pPr>
+              <w:rPr>
+                <w:rFonts w:ascii="Arial" w:hAnsi="Arial" w:cs="Arial"/>
+                <w:sz w:val="24"/>
+                <w:szCs w:val="24"/>
+                <w:lang w:val="es-MX"/>
+              </w:rPr>
+            </w:pPr>
+            <w:r>
+              <w:rPr>
+                <w:rFonts w:ascii="Arial" w:hAnsi="Arial" w:cs="Arial"/>
+                <w:sz w:val="24"/>
+                <w:szCs w:val="24"/>
                 <w:lang w:val="es-MX"/>
               </w:rPr>
               <w:t>¿Llave?</w:t>
@@ -818,48 +1303,79 @@
         </w:tc>
         <w:tc>
           <w:tcPr>
-            <w:tcW w:w="4438" w:type="dxa"/>
-          </w:tcPr>
-          <w:p>
-            <w:pPr>
-              <w:rPr>
-                <w:lang w:val="es-MX"/>
-              </w:rPr>
-            </w:pPr>
-            <w:r>
-              <w:rPr>
-                <w:lang w:val="es-MX"/>
-              </w:rPr>
-              <w:t>llave</w:t>
-            </w:r>
+            <w:tcW w:w="4007" w:type="dxa"/>
+            <w:gridSpan w:val="2"/>
+          </w:tcPr>
+          <w:p>
+            <w:pPr>
+              <w:rPr>
+                <w:rFonts w:ascii="Arial" w:hAnsi="Arial" w:cs="Arial"/>
+                <w:sz w:val="24"/>
+                <w:szCs w:val="24"/>
+                <w:lang w:val="es-MX"/>
+              </w:rPr>
+            </w:pPr>
+            <w:bookmarkStart w:id="13" w:name="entregaLlave"/>
+            <w:proofErr w:type="spellStart"/>
+            <w:r>
+              <w:rPr>
+                <w:rFonts w:ascii="Arial" w:hAnsi="Arial" w:cs="Arial"/>
+                <w:sz w:val="24"/>
+                <w:szCs w:val="24"/>
+                <w:lang w:val="es-MX"/>
+              </w:rPr>
+              <w:t>entregaL</w:t>
+            </w:r>
+            <w:r>
+              <w:rPr>
+                <w:rFonts w:ascii="Arial" w:hAnsi="Arial" w:cs="Arial"/>
+                <w:sz w:val="24"/>
+                <w:szCs w:val="24"/>
+                <w:lang w:val="es-MX"/>
+              </w:rPr>
+              <w:t>lave</w:t>
+            </w:r>
+            <w:bookmarkEnd w:id="13"/>
+            <w:proofErr w:type="spellEnd"/>
           </w:p>
         </w:tc>
       </w:tr>
       <w:tr>
         <w:tc>
           <w:tcPr>
-            <w:tcW w:w="2547" w:type="dxa"/>
-          </w:tcPr>
-          <w:p>
-            <w:pPr>
-              <w:rPr>
-                <w:lang w:val="es-MX"/>
-              </w:rPr>
-            </w:pPr>
-          </w:p>
-        </w:tc>
-        <w:tc>
-          <w:tcPr>
-            <w:tcW w:w="1843" w:type="dxa"/>
-          </w:tcPr>
-          <w:p>
-            <w:pPr>
-              <w:rPr>
-                <w:lang w:val="es-MX"/>
-              </w:rPr>
-            </w:pPr>
-            <w:r>
-              <w:rPr>
+            <w:tcW w:w="3051" w:type="dxa"/>
+          </w:tcPr>
+          <w:p>
+            <w:pPr>
+              <w:rPr>
+                <w:rFonts w:ascii="Arial" w:hAnsi="Arial" w:cs="Arial"/>
+                <w:b/>
+                <w:bCs/>
+                <w:sz w:val="24"/>
+                <w:szCs w:val="24"/>
+                <w:lang w:val="es-MX"/>
+              </w:rPr>
+            </w:pPr>
+          </w:p>
+        </w:tc>
+        <w:tc>
+          <w:tcPr>
+            <w:tcW w:w="1868" w:type="dxa"/>
+          </w:tcPr>
+          <w:p>
+            <w:pPr>
+              <w:rPr>
+                <w:rFonts w:ascii="Arial" w:hAnsi="Arial" w:cs="Arial"/>
+                <w:sz w:val="24"/>
+                <w:szCs w:val="24"/>
+                <w:lang w:val="es-MX"/>
+              </w:rPr>
+            </w:pPr>
+            <w:r>
+              <w:rPr>
+                <w:rFonts w:ascii="Arial" w:hAnsi="Arial" w:cs="Arial"/>
+                <w:sz w:val="24"/>
+                <w:szCs w:val="24"/>
                 <w:lang w:val="es-MX"/>
               </w:rPr>
               <w:t>¿Regalo?</w:t>
@@ -868,55 +1384,87 @@
         </w:tc>
         <w:tc>
           <w:tcPr>
-            <w:tcW w:w="4438" w:type="dxa"/>
-          </w:tcPr>
-          <w:p>
-            <w:pPr>
-              <w:rPr>
-                <w:lang w:val="es-MX"/>
-              </w:rPr>
-            </w:pPr>
-            <w:r>
-              <w:rPr>
-                <w:lang w:val="es-MX"/>
-              </w:rPr>
-              <w:t>regalo</w:t>
-            </w:r>
+            <w:tcW w:w="4007" w:type="dxa"/>
+            <w:gridSpan w:val="2"/>
+          </w:tcPr>
+          <w:p>
+            <w:pPr>
+              <w:rPr>
+                <w:rFonts w:ascii="Arial" w:hAnsi="Arial" w:cs="Arial"/>
+                <w:sz w:val="24"/>
+                <w:szCs w:val="24"/>
+                <w:lang w:val="es-MX"/>
+              </w:rPr>
+            </w:pPr>
+            <w:bookmarkStart w:id="14" w:name="entregaRegalo"/>
+            <w:proofErr w:type="spellStart"/>
+            <w:r>
+              <w:rPr>
+                <w:rFonts w:ascii="Arial" w:hAnsi="Arial" w:cs="Arial"/>
+                <w:sz w:val="24"/>
+                <w:szCs w:val="24"/>
+                <w:lang w:val="es-MX"/>
+              </w:rPr>
+              <w:t>entregaR</w:t>
+            </w:r>
+            <w:r>
+              <w:rPr>
+                <w:rFonts w:ascii="Arial" w:hAnsi="Arial" w:cs="Arial"/>
+                <w:sz w:val="24"/>
+                <w:szCs w:val="24"/>
+                <w:lang w:val="es-MX"/>
+              </w:rPr>
+              <w:t>egalo</w:t>
+            </w:r>
+            <w:bookmarkEnd w:id="14"/>
+            <w:proofErr w:type="spellEnd"/>
           </w:p>
         </w:tc>
       </w:tr>
       <w:tr>
         <w:tc>
           <w:tcPr>
-            <w:tcW w:w="2547" w:type="dxa"/>
-          </w:tcPr>
-          <w:p>
-            <w:pPr>
-              <w:rPr>
-                <w:lang w:val="es-MX"/>
-              </w:rPr>
-            </w:pPr>
-          </w:p>
-        </w:tc>
-        <w:tc>
-          <w:tcPr>
-            <w:tcW w:w="1843" w:type="dxa"/>
-          </w:tcPr>
-          <w:p>
-            <w:pPr>
-              <w:rPr>
-                <w:lang w:val="es-MX"/>
-              </w:rPr>
-            </w:pPr>
-          </w:p>
-        </w:tc>
-        <w:tc>
-          <w:tcPr>
-            <w:tcW w:w="4438" w:type="dxa"/>
-          </w:tcPr>
-          <w:p>
-            <w:pPr>
-              <w:rPr>
+            <w:tcW w:w="3051" w:type="dxa"/>
+          </w:tcPr>
+          <w:p>
+            <w:pPr>
+              <w:rPr>
+                <w:rFonts w:ascii="Arial" w:hAnsi="Arial" w:cs="Arial"/>
+                <w:b/>
+                <w:bCs/>
+                <w:sz w:val="24"/>
+                <w:szCs w:val="24"/>
+                <w:lang w:val="es-MX"/>
+              </w:rPr>
+            </w:pPr>
+          </w:p>
+        </w:tc>
+        <w:tc>
+          <w:tcPr>
+            <w:tcW w:w="1868" w:type="dxa"/>
+          </w:tcPr>
+          <w:p>
+            <w:pPr>
+              <w:rPr>
+                <w:rFonts w:ascii="Arial" w:hAnsi="Arial" w:cs="Arial"/>
+                <w:sz w:val="24"/>
+                <w:szCs w:val="24"/>
+                <w:lang w:val="es-MX"/>
+              </w:rPr>
+            </w:pPr>
+          </w:p>
+        </w:tc>
+        <w:tc>
+          <w:tcPr>
+            <w:tcW w:w="4007" w:type="dxa"/>
+            <w:gridSpan w:val="2"/>
+          </w:tcPr>
+          <w:p>
+            <w:pPr>
+              <w:rPr>
+                <w:rFonts w:ascii="Arial" w:hAnsi="Arial" w:cs="Arial"/>
+                <w:sz w:val="24"/>
+                <w:szCs w:val="24"/>
                 <w:lang w:val="es-MX"/>
               </w:rPr>
             </w:pPr>
@@ -926,35 +1474,111 @@
       <w:tr>
         <w:tc>
           <w:tcPr>
-            <w:tcW w:w="2547" w:type="dxa"/>
-          </w:tcPr>
-          <w:p>
-            <w:pPr>
-              <w:rPr>
-                <w:lang w:val="es-MX"/>
-              </w:rPr>
-            </w:pPr>
-          </w:p>
-        </w:tc>
-        <w:tc>
-          <w:tcPr>
-            <w:tcW w:w="1843" w:type="dxa"/>
-          </w:tcPr>
-          <w:p>
-            <w:pPr>
-              <w:rPr>
-                <w:lang w:val="es-MX"/>
-              </w:rPr>
-            </w:pPr>
-          </w:p>
-        </w:tc>
-        <w:tc>
-          <w:tcPr>
-            <w:tcW w:w="4438" w:type="dxa"/>
-          </w:tcPr>
-          <w:p>
-            <w:pPr>
-              <w:rPr>
+            <w:tcW w:w="3051" w:type="dxa"/>
+          </w:tcPr>
+          <w:p>
+            <w:pPr>
+              <w:rPr>
+                <w:rFonts w:ascii="Arial" w:hAnsi="Arial" w:cs="Arial"/>
+                <w:b/>
+                <w:bCs/>
+                <w:sz w:val="24"/>
+                <w:szCs w:val="24"/>
+                <w:lang w:val="es-MX"/>
+              </w:rPr>
+            </w:pPr>
+          </w:p>
+        </w:tc>
+        <w:tc>
+          <w:tcPr>
+            <w:tcW w:w="1868" w:type="dxa"/>
+          </w:tcPr>
+          <w:p>
+            <w:pPr>
+              <w:rPr>
+                <w:rFonts w:ascii="Arial" w:hAnsi="Arial" w:cs="Arial"/>
+                <w:sz w:val="24"/>
+                <w:szCs w:val="24"/>
+                <w:lang w:val="es-MX"/>
+              </w:rPr>
+            </w:pPr>
+            <w:r>
+              <w:rPr>
+                <w:rFonts w:ascii="Arial" w:hAnsi="Arial" w:cs="Arial"/>
+                <w:sz w:val="24"/>
+                <w:szCs w:val="24"/>
+                <w:lang w:val="es-MX"/>
+              </w:rPr>
+              <w:t>Valor Total</w:t>
+            </w:r>
+          </w:p>
+        </w:tc>
+        <w:tc>
+          <w:tcPr>
+            <w:tcW w:w="350" w:type="dxa"/>
+          </w:tcPr>
+          <w:p>
+            <w:pPr>
+              <w:rPr>
+                <w:rFonts w:ascii="Arial" w:hAnsi="Arial" w:cs="Arial"/>
+                <w:sz w:val="24"/>
+                <w:szCs w:val="24"/>
+                <w:lang w:val="es-MX"/>
+              </w:rPr>
+            </w:pPr>
+            <w:r>
+              <w:rPr>
+                <w:rFonts w:ascii="Arial" w:hAnsi="Arial" w:cs="Arial"/>
+                <w:sz w:val="24"/>
+                <w:szCs w:val="24"/>
+                <w:lang w:val="es-MX"/>
+              </w:rPr>
+              <w:t>$</w:t>
+            </w:r>
+          </w:p>
+        </w:tc>
+        <w:tc>
+          <w:tcPr>
+            <w:tcW w:w="3657" w:type="dxa"/>
+          </w:tcPr>
+          <w:p>
+            <w:pPr>
+              <w:rPr>
+                <w:rFonts w:ascii="Arial" w:hAnsi="Arial" w:cs="Arial"/>
+                <w:sz w:val="24"/>
+                <w:szCs w:val="24"/>
+                <w:lang w:val="es-MX"/>
+              </w:rPr>
+            </w:pPr>
+            <w:bookmarkStart w:id="15" w:name="valorTotal"/>
+            <w:proofErr w:type="spellStart"/>
+            <w:r>
+              <w:rPr>
+                <w:rFonts w:ascii="Arial" w:hAnsi="Arial" w:cs="Arial"/>
+                <w:sz w:val="24"/>
+                <w:szCs w:val="24"/>
+                <w:lang w:val="es-MX"/>
+              </w:rPr>
+              <w:t>valorT</w:t>
+            </w:r>
+            <w:r>
+              <w:rPr>
+                <w:rFonts w:ascii="Arial" w:hAnsi="Arial" w:cs="Arial"/>
+                <w:sz w:val="24"/>
+                <w:szCs w:val="24"/>
+                <w:lang w:val="es-MX"/>
+              </w:rPr>
+              <w:t>otal</w:t>
+            </w:r>
+            <w:proofErr w:type="spellEnd"/>
+          </w:p>
+          <w:bookmarkEnd w:id="15"/>
+          <w:p>
+            <w:pPr>
+              <w:rPr>
+                <w:rFonts w:ascii="Arial" w:hAnsi="Arial" w:cs="Arial"/>
+                <w:sz w:val="24"/>
+                <w:szCs w:val="24"/>
                 <w:lang w:val="es-MX"/>
               </w:rPr>
             </w:pPr>
@@ -965,11 +1589,15 @@
     <w:p>
       <w:pPr>
         <w:rPr>
+          <w:rFonts w:ascii="Arial" w:hAnsi="Arial" w:cs="Arial"/>
+          <w:sz w:val="24"/>
+          <w:szCs w:val="24"/>
           <w:lang w:val="es-MX"/>
         </w:rPr>
       </w:pPr>
     </w:p>
     <w:sectPr>
+      <w:headerReference w:type="default" r:id="rId6"/>
       <w:pgSz w:w="12240" w:h="15840"/>
       <w:pgMar w:top="1417" w:right="1701" w:bottom="1417" w:left="1701" w:header="708" w:footer="708" w:gutter="0"/>
       <w:cols w:space="708"/>
@@ -977,6 +1605,127 @@
     </w:sectPr>
   </w:body>
 </w:document>
+</file>
+
+<file path=word/endnotes.xml><?xml version="1.0" encoding="utf-8"?>
+<w:endnotes xmlns:wpc="http://schemas.microsoft.com/office/word/2010/wordprocessingCanvas" xmlns:cx="http://schemas.microsoft.com/office/drawing/2014/chartex" xmlns:cx1="http://schemas.microsoft.com/office/drawing/2015/9/8/chartex" xmlns:cx2="http://schemas.microsoft.com/office/drawing/2015/10/21/chartex" xmlns:cx3="http://schemas.microsoft.com/office/drawing/2016/5/9/chartex" xmlns:cx4="http://schemas.microsoft.com/office/drawing/2016/5/10/chartex" xmlns:cx5="http://schemas.microsoft.com/office/drawing/2016/5/11/chartex" xmlns:cx6="http://schemas.microsoft.com/office/drawing/2016/5/12/chartex" xmlns:cx7="http://schemas.microsoft.com/office/drawing/2016/5/13/chartex" xmlns:cx8="http://schemas.microsoft.com/office/drawing/2016/5/14/chartex" xmlns:mc="http://schemas.openxmlformats.org/markup-compatibility/2006" xmlns:aink="http://schemas.microsoft.com/office/drawing/2016/ink" xmlns:am3d="http://schemas.microsoft.com/office/drawing/2017/model3d" xmlns:o="urn:schemas-microsoft-com:office:office" xmlns:r="http://schemas.openxmlformats.org/officeDocument/2006/relationships" xmlns:m="http://schemas.openxmlformats.org/officeDocument/2006/math" xmlns:v="urn:schemas-microsoft-com:vml" xmlns:wp14="http://schemas.microsoft.com/office/word/2010/wordprocessingDrawing" xmlns:wp="http://schemas.openxmlformats.org/drawingml/2006/wordprocessingDrawing" xmlns:w10="urn:schemas-microsoft-com:office:word" xmlns:w="http://schemas.openxmlformats.org/wordprocessingml/2006/main" xmlns:w14="http://schemas.microsoft.com/office/word/2010/wordml" xmlns:w15="http://schemas.microsoft.com/office/word/2012/wordml" xmlns:w16cex="http://schemas.microsoft.com/office/word/2018/wordml/cex" xmlns:w16cid="http://schemas.microsoft.com/office/word/2016/wordml/cid" xmlns:w16="http://schemas.microsoft.com/office/word/2018/wordml" xmlns:w16se="http://schemas.microsoft.com/office/word/2015/wordml/symex" xmlns:wpg="http://schemas.microsoft.com/office/word/2010/wordprocessingGroup" xmlns:wpi="http://schemas.microsoft.com/office/word/2010/wordprocessingInk" xmlns:wne="http://schemas.microsoft.com/office/word/2006/wordml" xmlns:wps="http://schemas.microsoft.com/office/word/2010/wordprocessingShape" mc:Ignorable="w14 w15 w16se w16cid w16 w16cex wp14">
+  <w:endnote w:type="separator" w:id="-1">
+    <w:p>
+      <w:pPr>
+        <w:spacing w:after="0" w:line="240" w:lineRule="auto"/>
+      </w:pPr>
+      <w:r>
+        <w:separator/>
+      </w:r>
+    </w:p>
+  </w:endnote>
+  <w:endnote w:type="continuationSeparator" w:id="0">
+    <w:p>
+      <w:pPr>
+        <w:spacing w:after="0" w:line="240" w:lineRule="auto"/>
+      </w:pPr>
+      <w:r>
+        <w:continuationSeparator/>
+      </w:r>
+    </w:p>
+  </w:endnote>
+</w:endnotes>
+</file>
+
+<file path=word/footnotes.xml><?xml version="1.0" encoding="utf-8"?>
+<w:footnotes xmlns:wpc="http://schemas.microsoft.com/office/word/2010/wordprocessingCanvas" xmlns:cx="http://schemas.microsoft.com/office/drawing/2014/chartex" xmlns:cx1="http://schemas.microsoft.com/office/drawing/2015/9/8/chartex" xmlns:cx2="http://schemas.microsoft.com/office/drawing/2015/10/21/chartex" xmlns:cx3="http://schemas.microsoft.com/office/drawing/2016/5/9/chartex" xmlns:cx4="http://schemas.microsoft.com/office/drawing/2016/5/10/chartex" xmlns:cx5="http://schemas.microsoft.com/office/drawing/2016/5/11/chartex" xmlns:cx6="http://schemas.microsoft.com/office/drawing/2016/5/12/chartex" xmlns:cx7="http://schemas.microsoft.com/office/drawing/2016/5/13/chartex" xmlns:cx8="http://schemas.microsoft.com/office/drawing/2016/5/14/chartex" xmlns:mc="http://schemas.openxmlformats.org/markup-compatibility/2006" xmlns:aink="http://schemas.microsoft.com/office/drawing/2016/ink" xmlns:am3d="http://schemas.microsoft.com/office/drawing/2017/model3d" xmlns:o="urn:schemas-microsoft-com:office:office" xmlns:r="http://schemas.openxmlformats.org/officeDocument/2006/relationships" xmlns:m="http://schemas.openxmlformats.org/officeDocument/2006/math" xmlns:v="urn:schemas-microsoft-com:vml" xmlns:wp14="http://schemas.microsoft.com/office/word/2010/wordprocessingDrawing" xmlns:wp="http://schemas.openxmlformats.org/drawingml/2006/wordprocessingDrawing" xmlns:w10="urn:schemas-microsoft-com:office:word" xmlns:w="http://schemas.openxmlformats.org/wordprocessingml/2006/main" xmlns:w14="http://schemas.microsoft.com/office/word/2010/wordml" xmlns:w15="http://schemas.microsoft.com/office/word/2012/wordml" xmlns:w16cex="http://schemas.microsoft.com/office/word/2018/wordml/cex" xmlns:w16cid="http://schemas.microsoft.com/office/word/2016/wordml/cid" xmlns:w16="http://schemas.microsoft.com/office/word/2018/wordml" xmlns:w16se="http://schemas.microsoft.com/office/word/2015/wordml/symex" xmlns:wpg="http://schemas.microsoft.com/office/word/2010/wordprocessingGroup" xmlns:wpi="http://schemas.microsoft.com/office/word/2010/wordprocessingInk" xmlns:wne="http://schemas.microsoft.com/office/word/2006/wordml" xmlns:wps="http://schemas.microsoft.com/office/word/2010/wordprocessingShape" mc:Ignorable="w14 w15 w16se w16cid w16 w16cex wp14">
+  <w:footnote w:type="separator" w:id="-1">
+    <w:p>
+      <w:pPr>
+        <w:spacing w:after="0" w:line="240" w:lineRule="auto"/>
+      </w:pPr>
+      <w:r>
+        <w:separator/>
+      </w:r>
+    </w:p>
+  </w:footnote>
+  <w:footnote w:type="continuationSeparator" w:id="0">
+    <w:p>
+      <w:pPr>
+        <w:spacing w:after="0" w:line="240" w:lineRule="auto"/>
+      </w:pPr>
+      <w:r>
+        <w:continuationSeparator/>
+      </w:r>
+    </w:p>
+  </w:footnote>
+</w:footnotes>
+</file>
+
+<file path=word/header1.xml><?xml version="1.0" encoding="utf-8"?>
+<w:hdr xmlns:wpc="http://schemas.microsoft.com/office/word/2010/wordprocessingCanvas" xmlns:cx="http://schemas.microsoft.com/office/drawing/2014/chartex" xmlns:cx1="http://schemas.microsoft.com/office/drawing/2015/9/8/chartex" xmlns:cx2="http://schemas.microsoft.com/office/drawing/2015/10/21/chartex" xmlns:cx3="http://schemas.microsoft.com/office/drawing/2016/5/9/chartex" xmlns:cx4="http://schemas.microsoft.com/office/drawing/2016/5/10/chartex" xmlns:cx5="http://schemas.microsoft.com/office/drawing/2016/5/11/chartex" xmlns:cx6="http://schemas.microsoft.com/office/drawing/2016/5/12/chartex" xmlns:cx7="http://schemas.microsoft.com/office/drawing/2016/5/13/chartex" xmlns:cx8="http://schemas.microsoft.com/office/drawing/2016/5/14/chartex" xmlns:mc="http://schemas.openxmlformats.org/markup-compatibility/2006" xmlns:aink="http://schemas.microsoft.com/office/drawing/2016/ink" xmlns:am3d="http://schemas.microsoft.com/office/drawing/2017/model3d" xmlns:o="urn:schemas-microsoft-com:office:office" xmlns:r="http://schemas.openxmlformats.org/officeDocument/2006/relationships" xmlns:m="http://schemas.openxmlformats.org/officeDocument/2006/math" xmlns:v="urn:schemas-microsoft-com:vml" xmlns:wp14="http://schemas.microsoft.com/office/word/2010/wordprocessingDrawing" xmlns:wp="http://schemas.openxmlformats.org/drawingml/2006/wordprocessingDrawing" xmlns:w10="urn:schemas-microsoft-com:office:word" xmlns:w="http://schemas.openxmlformats.org/wordprocessingml/2006/main" xmlns:w14="http://schemas.microsoft.com/office/word/2010/wordml" xmlns:w15="http://schemas.microsoft.com/office/word/2012/wordml" xmlns:w16cex="http://schemas.microsoft.com/office/word/2018/wordml/cex" xmlns:w16cid="http://schemas.microsoft.com/office/word/2016/wordml/cid" xmlns:w16="http://schemas.microsoft.com/office/word/2018/wordml" xmlns:w16se="http://schemas.microsoft.com/office/word/2015/wordml/symex" xmlns:wpg="http://schemas.microsoft.com/office/word/2010/wordprocessingGroup" xmlns:wpi="http://schemas.microsoft.com/office/word/2010/wordprocessingInk" xmlns:wne="http://schemas.microsoft.com/office/word/2006/wordml" xmlns:wps="http://schemas.microsoft.com/office/word/2010/wordprocessingShape" mc:Ignorable="w14 w15 w16se w16cid w16 w16cex wp14">
+  <w:p>
+    <w:pPr>
+      <w:pStyle w:val="Encabezado"/>
+    </w:pPr>
+    <w:r>
+      <w:rPr>
+        <w:noProof/>
+      </w:rPr>
+      <w:drawing>
+        <wp:anchor distT="0" distB="0" distL="114300" distR="114300" simplePos="0" relativeHeight="251658240" behindDoc="0" locked="0" layoutInCell="1" allowOverlap="1" wp14:anchorId="16106F3E" wp14:editId="5731DD68">
+          <wp:simplePos x="0" y="0"/>
+          <wp:positionH relativeFrom="margin">
+            <wp:posOffset>-7620</wp:posOffset>
+          </wp:positionH>
+          <wp:positionV relativeFrom="paragraph">
+            <wp:posOffset>-175260</wp:posOffset>
+          </wp:positionV>
+          <wp:extent cx="2095500" cy="960118"/>
+          <wp:effectExtent l="0" t="0" r="0" b="0"/>
+          <wp:wrapSquare wrapText="bothSides"/>
+          <wp:docPr id="1" name="Imagen 1"/>
+          <wp:cNvGraphicFramePr>
+            <a:graphicFrameLocks xmlns:a="http://schemas.openxmlformats.org/drawingml/2006/main" noChangeAspect="1"/>
+          </wp:cNvGraphicFramePr>
+          <a:graphic xmlns:a="http://schemas.openxmlformats.org/drawingml/2006/main">
+            <a:graphicData uri="http://schemas.openxmlformats.org/drawingml/2006/picture">
+              <pic:pic xmlns:pic="http://schemas.openxmlformats.org/drawingml/2006/picture">
+                <pic:nvPicPr>
+                  <pic:cNvPr id="0" name="Picture 1"/>
+                  <pic:cNvPicPr>
+                    <a:picLocks noChangeAspect="1" noChangeArrowheads="1"/>
+                  </pic:cNvPicPr>
+                </pic:nvPicPr>
+                <pic:blipFill>
+                  <a:blip r:embed="rId1">
+                    <a:extLst>
+                      <a:ext uri="{28A0092B-C50C-407E-A947-70E740481C1C}">
+                        <a14:useLocalDpi xmlns:a14="http://schemas.microsoft.com/office/drawing/2010/main" val="0"/>
+                      </a:ext>
+                    </a:extLst>
+                  </a:blip>
+                  <a:srcRect/>
+                  <a:stretch>
+                    <a:fillRect/>
+                  </a:stretch>
+                </pic:blipFill>
+                <pic:spPr bwMode="auto">
+                  <a:xfrm>
+                    <a:off x="0" y="0"/>
+                    <a:ext cx="2095500" cy="960118"/>
+                  </a:xfrm>
+                  <a:prstGeom prst="rect">
+                    <a:avLst/>
+                  </a:prstGeom>
+                  <a:noFill/>
+                  <a:ln>
+                    <a:noFill/>
+                  </a:ln>
+                </pic:spPr>
+              </pic:pic>
+            </a:graphicData>
+          </a:graphic>
+        </wp:anchor>
+      </w:drawing>
+    </w:r>
+  </w:p>
+</w:hdr>
 </file>
 
 <file path=word/styles.xml><?xml version="1.0" encoding="utf-8"?>
@@ -1435,6 +2184,50 @@
       <w:contextualSpacing/>
     </w:pPr>
   </w:style>
+  <w:style w:type="paragraph" w:styleId="Encabezado">
+    <w:name w:val="header"/>
+    <w:basedOn w:val="Normal"/>
+    <w:link w:val="EncabezadoCar"/>
+    <w:uiPriority w:val="99"/>
+    <w:unhideWhenUsed/>
+    <w:rsid w:val="00A344B4"/>
+    <w:pPr>
+      <w:tabs>
+        <w:tab w:val="center" w:pos="4419"/>
+        <w:tab w:val="right" w:pos="8838"/>
+      </w:tabs>
+      <w:spacing w:after="0" w:line="240" w:lineRule="auto"/>
+    </w:pPr>
+  </w:style>
+  <w:style w:type="character" w:customStyle="1" w:styleId="EncabezadoCar">
+    <w:name w:val="Encabezado Car"/>
+    <w:basedOn w:val="Fuentedeprrafopredeter"/>
+    <w:link w:val="Encabezado"/>
+    <w:uiPriority w:val="99"/>
+    <w:rsid w:val="00A344B4"/>
+  </w:style>
+  <w:style w:type="paragraph" w:styleId="Piedepgina">
+    <w:name w:val="footer"/>
+    <w:basedOn w:val="Normal"/>
+    <w:link w:val="PiedepginaCar"/>
+    <w:uiPriority w:val="99"/>
+    <w:unhideWhenUsed/>
+    <w:rsid w:val="00A344B4"/>
+    <w:pPr>
+      <w:tabs>
+        <w:tab w:val="center" w:pos="4419"/>
+        <w:tab w:val="right" w:pos="8838"/>
+      </w:tabs>
+      <w:spacing w:after="0" w:line="240" w:lineRule="auto"/>
+    </w:pPr>
+  </w:style>
+  <w:style w:type="character" w:customStyle="1" w:styleId="PiedepginaCar">
+    <w:name w:val="Pie de página Car"/>
+    <w:basedOn w:val="Fuentedeprrafopredeter"/>
+    <w:link w:val="Piedepgina"/>
+    <w:uiPriority w:val="99"/>
+    <w:rsid w:val="00A344B4"/>
+  </w:style>
 </w:styles>
 </file>
 

</xml_diff>